<commit_message>
Lrg Existing, Broker Cd, Deferred Rental design updates
</commit_message>
<xml_diff>
--- a/design/Design Specification - Capture - GH248 - CR14088 - Broker Code.docx
+++ b/design/Design Specification - Capture - GH248 - CR14088 - Broker Code.docx
@@ -1371,7 +1371,7 @@
         <w:rPr>
           <w:noProof/>
         </w:rPr>
-        <w:instrText xml:space="preserve"> PAGEREF _Toc419791498 \h </w:instrText>
+        <w:instrText xml:space="preserve"> PAGEREF _Toc420420021 \h </w:instrText>
       </w:r>
       <w:r>
         <w:rPr>
@@ -1435,7 +1435,7 @@
         <w:rPr>
           <w:noProof/>
         </w:rPr>
-        <w:instrText xml:space="preserve"> PAGEREF _Toc419791499 \h </w:instrText>
+        <w:instrText xml:space="preserve"> PAGEREF _Toc420420022 \h </w:instrText>
       </w:r>
       <w:r>
         <w:rPr>
@@ -1517,7 +1517,7 @@
         <w:rPr>
           <w:noProof/>
         </w:rPr>
-        <w:instrText xml:space="preserve"> PAGEREF _Toc419791500 \h </w:instrText>
+        <w:instrText xml:space="preserve"> PAGEREF _Toc420420023 \h </w:instrText>
       </w:r>
       <w:r>
         <w:rPr>
@@ -1599,7 +1599,7 @@
         <w:rPr>
           <w:noProof/>
         </w:rPr>
-        <w:instrText xml:space="preserve"> PAGEREF _Toc419791501 \h </w:instrText>
+        <w:instrText xml:space="preserve"> PAGEREF _Toc420420024 \h </w:instrText>
       </w:r>
       <w:r>
         <w:rPr>
@@ -1681,7 +1681,7 @@
         <w:rPr>
           <w:noProof/>
         </w:rPr>
-        <w:instrText xml:space="preserve"> PAGEREF _Toc419791502 \h </w:instrText>
+        <w:instrText xml:space="preserve"> PAGEREF _Toc420420025 \h </w:instrText>
       </w:r>
       <w:r>
         <w:rPr>
@@ -1763,7 +1763,7 @@
         <w:rPr>
           <w:noProof/>
         </w:rPr>
-        <w:instrText xml:space="preserve"> PAGEREF _Toc419791503 \h </w:instrText>
+        <w:instrText xml:space="preserve"> PAGEREF _Toc420420026 \h </w:instrText>
       </w:r>
       <w:r>
         <w:rPr>
@@ -1845,7 +1845,7 @@
         <w:rPr>
           <w:noProof/>
         </w:rPr>
-        <w:instrText xml:space="preserve"> PAGEREF _Toc419791504 \h </w:instrText>
+        <w:instrText xml:space="preserve"> PAGEREF _Toc420420027 \h </w:instrText>
       </w:r>
       <w:r>
         <w:rPr>
@@ -1897,8 +1897,6 @@
         </w:rPr>
         <w:br w:type="page"/>
       </w:r>
-      <w:bookmarkStart w:id="6" w:name="_GoBack"/>
-      <w:bookmarkEnd w:id="6"/>
     </w:p>
     <w:p>
       <w:pPr>
@@ -1909,7 +1907,7 @@
           <w:rFonts w:asciiTheme="minorHAnsi" w:hAnsiTheme="minorHAnsi"/>
         </w:rPr>
       </w:pPr>
-      <w:bookmarkStart w:id="7" w:name="_Toc419791498"/>
+      <w:bookmarkStart w:id="6" w:name="_Toc420420021"/>
       <w:bookmarkEnd w:id="0"/>
       <w:bookmarkEnd w:id="1"/>
       <w:bookmarkEnd w:id="2"/>
@@ -1935,7 +1933,7 @@
         </w:rPr>
         <w:t>Rich Simon</w:t>
       </w:r>
-      <w:bookmarkEnd w:id="7"/>
+      <w:bookmarkEnd w:id="6"/>
     </w:p>
     <w:p>
       <w:pPr>
@@ -1952,11 +1950,11 @@
           <w:szCs w:val="22"/>
         </w:rPr>
       </w:pPr>
+      <w:bookmarkStart w:id="7" w:name="_Toc379450809"/>
       <w:bookmarkStart w:id="8" w:name="_Toc342757862"/>
       <w:bookmarkStart w:id="9" w:name="_Toc346297770"/>
       <w:bookmarkStart w:id="10" w:name="_Toc404134500"/>
-      <w:bookmarkStart w:id="11" w:name="_Toc379450809"/>
-      <w:bookmarkStart w:id="12" w:name="_Toc419791499"/>
+      <w:bookmarkStart w:id="11" w:name="_Toc420420022"/>
       <w:r>
         <w:rPr>
           <w:rFonts w:asciiTheme="minorHAnsi" w:hAnsiTheme="minorHAnsi" w:cs="Helvetica"/>
@@ -1968,7 +1966,7 @@
         </w:rPr>
         <w:t>We need to be able to tag a quote as a Broker quote.</w:t>
       </w:r>
-      <w:bookmarkEnd w:id="12"/>
+      <w:bookmarkEnd w:id="11"/>
       <w:r>
         <w:rPr>
           <w:rFonts w:asciiTheme="minorHAnsi" w:hAnsiTheme="minorHAnsi" w:cs="Helvetica"/>
@@ -1988,15 +1986,15 @@
           <w:rFonts w:asciiTheme="minorHAnsi" w:hAnsiTheme="minorHAnsi"/>
         </w:rPr>
       </w:pPr>
-      <w:bookmarkStart w:id="13" w:name="_Toc419791500"/>
+      <w:bookmarkStart w:id="12" w:name="_Toc420420023"/>
       <w:r>
         <w:rPr>
           <w:rFonts w:asciiTheme="minorHAnsi" w:hAnsiTheme="minorHAnsi"/>
         </w:rPr>
         <w:t>Assumptions</w:t>
       </w:r>
-      <w:bookmarkEnd w:id="11"/>
-      <w:bookmarkEnd w:id="13"/>
+      <w:bookmarkEnd w:id="7"/>
+      <w:bookmarkEnd w:id="12"/>
     </w:p>
     <w:p>
       <w:pPr>
@@ -2114,14 +2112,14 @@
           <w:rFonts w:asciiTheme="minorHAnsi" w:hAnsiTheme="minorHAnsi"/>
         </w:rPr>
       </w:pPr>
-      <w:bookmarkStart w:id="14" w:name="_Toc419791501"/>
+      <w:bookmarkStart w:id="13" w:name="_Toc420420024"/>
       <w:r>
         <w:rPr>
           <w:rFonts w:asciiTheme="minorHAnsi" w:hAnsiTheme="minorHAnsi"/>
         </w:rPr>
         <w:t>Design</w:t>
       </w:r>
-      <w:bookmarkEnd w:id="14"/>
+      <w:bookmarkEnd w:id="13"/>
     </w:p>
     <w:p>
       <w:pPr>
@@ -2294,7 +2292,27 @@
           <w:szCs w:val="22"/>
           <w:shd w:val="clear" w:color="auto" w:fill="FFFFFF"/>
         </w:rPr>
-        <w:t>Use the same functionality now or down the road for Nations Account (</w:t>
+        <w:t xml:space="preserve">Use the same functionality </w:t>
+      </w:r>
+      <w:r>
+        <w:rPr>
+          <w:rFonts w:asciiTheme="minorHAnsi" w:hAnsiTheme="minorHAnsi" w:cs="Helvetica"/>
+          <w:color w:val="333333"/>
+          <w:sz w:val="22"/>
+          <w:szCs w:val="22"/>
+          <w:shd w:val="clear" w:color="auto" w:fill="FFFFFF"/>
+        </w:rPr>
+        <w:t>now or down the road for National</w:t>
+      </w:r>
+      <w:r>
+        <w:rPr>
+          <w:rFonts w:asciiTheme="minorHAnsi" w:hAnsiTheme="minorHAnsi" w:cs="Helvetica"/>
+          <w:color w:val="333333"/>
+          <w:sz w:val="22"/>
+          <w:szCs w:val="22"/>
+          <w:shd w:val="clear" w:color="auto" w:fill="FFFFFF"/>
+        </w:rPr>
+        <w:t xml:space="preserve"> Account (</w:t>
       </w:r>
       <w:proofErr w:type="spellStart"/>
       <w:r>
@@ -2314,8 +2332,9 @@
           <w:sz w:val="22"/>
           <w:szCs w:val="22"/>
         </w:rPr>
-        <w:t xml:space="preserve"> </w:t>
-      </w:r>
+        <w:t xml:space="preserve"> = </w:t>
+      </w:r>
+      <w:proofErr w:type="spellStart"/>
       <w:r>
         <w:rPr>
           <w:rFonts w:ascii="Calibri" w:hAnsi="Calibri"/>
@@ -2323,9 +2342,9 @@
           <w:sz w:val="22"/>
           <w:szCs w:val="22"/>
         </w:rPr>
-        <w:t xml:space="preserve">= </w:t>
-      </w:r>
-      <w:proofErr w:type="spellStart"/>
+        <w:t>NATACTxxx</w:t>
+      </w:r>
+      <w:proofErr w:type="spellEnd"/>
       <w:r>
         <w:rPr>
           <w:rFonts w:ascii="Calibri" w:hAnsi="Calibri"/>
@@ -2333,9 +2352,26 @@
           <w:sz w:val="22"/>
           <w:szCs w:val="22"/>
         </w:rPr>
-        <w:t>NATACTxxx</w:t>
-      </w:r>
-      <w:proofErr w:type="spellEnd"/>
+        <w:t>)</w:t>
+      </w:r>
+    </w:p>
+    <w:p>
+      <w:pPr>
+        <w:pStyle w:val="ListParagraph"/>
+        <w:numPr>
+          <w:ilvl w:val="0"/>
+          <w:numId w:val="38"/>
+        </w:numPr>
+        <w:shd w:val="clear" w:color="auto" w:fill="FFFFFF"/>
+        <w:rPr>
+          <w:rFonts w:asciiTheme="minorHAnsi" w:hAnsiTheme="minorHAnsi" w:cs="Helvetica"/>
+          <w:color w:val="333333"/>
+          <w:sz w:val="22"/>
+          <w:szCs w:val="22"/>
+          <w:shd w:val="clear" w:color="auto" w:fill="FFFFFF"/>
+        </w:rPr>
+      </w:pPr>
+      <w:proofErr w:type="spellStart"/>
       <w:r>
         <w:rPr>
           <w:rFonts w:ascii="Calibri" w:hAnsi="Calibri"/>
@@ -2343,7 +2379,17 @@
           <w:sz w:val="22"/>
           <w:szCs w:val="22"/>
         </w:rPr>
-        <w:t>)</w:t>
+        <w:t>Can not</w:t>
+      </w:r>
+      <w:proofErr w:type="spellEnd"/>
+      <w:r>
+        <w:rPr>
+          <w:rFonts w:ascii="Calibri" w:hAnsi="Calibri"/>
+          <w:color w:val="000000"/>
+          <w:sz w:val="22"/>
+          <w:szCs w:val="22"/>
+        </w:rPr>
+        <w:t xml:space="preserve"> have both Broker and National Account selected at same time.</w:t>
       </w:r>
     </w:p>
     <w:p>
@@ -2427,7 +2473,7 @@
           <w:szCs w:val="24"/>
           <w:shd w:val="clear" w:color="auto" w:fill="FFFFFF"/>
         </w:rPr>
-        <w:t>Option</w:t>
+        <w:t xml:space="preserve">Option 1 </w:t>
       </w:r>
       <w:r>
         <w:rPr>
@@ -2438,28 +2484,6 @@
           <w:szCs w:val="24"/>
           <w:shd w:val="clear" w:color="auto" w:fill="FFFFFF"/>
         </w:rPr>
-        <w:t xml:space="preserve"> 1</w:t>
-      </w:r>
-      <w:r>
-        <w:rPr>
-          <w:rFonts w:asciiTheme="minorHAnsi" w:hAnsiTheme="minorHAnsi" w:cs="Helvetica"/>
-          <w:b/>
-          <w:color w:val="333333"/>
-          <w:sz w:val="24"/>
-          <w:szCs w:val="24"/>
-          <w:shd w:val="clear" w:color="auto" w:fill="FFFFFF"/>
-        </w:rPr>
-        <w:t xml:space="preserve"> </w:t>
-      </w:r>
-      <w:r>
-        <w:rPr>
-          <w:rFonts w:asciiTheme="minorHAnsi" w:hAnsiTheme="minorHAnsi" w:cs="Helvetica"/>
-          <w:b/>
-          <w:color w:val="333333"/>
-          <w:sz w:val="24"/>
-          <w:szCs w:val="24"/>
-          <w:shd w:val="clear" w:color="auto" w:fill="FFFFFF"/>
-        </w:rPr>
         <w:t xml:space="preserve">- </w:t>
       </w:r>
       <w:r>
@@ -2470,7 +2494,7 @@
           <w:szCs w:val="24"/>
           <w:shd w:val="clear" w:color="auto" w:fill="FFFFFF"/>
         </w:rPr>
-        <w:t>A</w:t>
+        <w:t xml:space="preserve">Add a </w:t>
       </w:r>
       <w:r>
         <w:rPr>
@@ -2480,7 +2504,7 @@
           <w:szCs w:val="24"/>
           <w:shd w:val="clear" w:color="auto" w:fill="FFFFFF"/>
         </w:rPr>
-        <w:t xml:space="preserve">dd a </w:t>
+        <w:t xml:space="preserve">“Broker” </w:t>
       </w:r>
       <w:r>
         <w:rPr>
@@ -2490,8 +2514,10 @@
           <w:szCs w:val="24"/>
           <w:shd w:val="clear" w:color="auto" w:fill="FFFFFF"/>
         </w:rPr>
-        <w:t xml:space="preserve">“Broker” </w:t>
-      </w:r>
+        <w:t>checkbox on th</w:t>
+      </w:r>
+      <w:bookmarkStart w:id="14" w:name="_GoBack"/>
+      <w:bookmarkEnd w:id="14"/>
       <w:r>
         <w:rPr>
           <w:rFonts w:asciiTheme="minorHAnsi" w:hAnsiTheme="minorHAnsi" w:cs="Helvetica"/>
@@ -2500,7 +2526,7 @@
           <w:szCs w:val="24"/>
           <w:shd w:val="clear" w:color="auto" w:fill="FFFFFF"/>
         </w:rPr>
-        <w:t xml:space="preserve">checkbox on the </w:t>
+        <w:t xml:space="preserve">e </w:t>
       </w:r>
       <w:r>
         <w:rPr>
@@ -2551,6 +2577,72 @@
           <w:shd w:val="clear" w:color="auto" w:fill="FFFFFF"/>
         </w:rPr>
         <w:t xml:space="preserve"> added.</w:t>
+      </w:r>
+      <w:r>
+        <w:rPr>
+          <w:rFonts w:asciiTheme="minorHAnsi" w:hAnsiTheme="minorHAnsi" w:cs="Helvetica"/>
+          <w:color w:val="333333"/>
+          <w:sz w:val="24"/>
+          <w:szCs w:val="24"/>
+          <w:shd w:val="clear" w:color="auto" w:fill="FFFFFF"/>
+        </w:rPr>
+        <w:t xml:space="preserve"> (</w:t>
+      </w:r>
+      <w:r>
+        <w:rPr>
+          <w:rFonts w:asciiTheme="minorHAnsi" w:hAnsiTheme="minorHAnsi" w:cs="Helvetica"/>
+          <w:color w:val="333333"/>
+          <w:sz w:val="24"/>
+          <w:szCs w:val="24"/>
+          <w:u w:val="single"/>
+          <w:shd w:val="clear" w:color="auto" w:fill="FFFFFF"/>
+        </w:rPr>
+        <w:t>5/26 – decision</w:t>
+      </w:r>
+      <w:r>
+        <w:rPr>
+          <w:rFonts w:asciiTheme="minorHAnsi" w:hAnsiTheme="minorHAnsi" w:cs="Helvetica"/>
+          <w:color w:val="333333"/>
+          <w:sz w:val="24"/>
+          <w:szCs w:val="24"/>
+          <w:u w:val="single"/>
+          <w:shd w:val="clear" w:color="auto" w:fill="FFFFFF"/>
+        </w:rPr>
+        <w:t xml:space="preserve"> – </w:t>
+      </w:r>
+      <w:proofErr w:type="spellStart"/>
+      <w:r>
+        <w:rPr>
+          <w:rFonts w:asciiTheme="minorHAnsi" w:hAnsiTheme="minorHAnsi" w:cs="Helvetica"/>
+          <w:color w:val="333333"/>
+          <w:sz w:val="24"/>
+          <w:szCs w:val="24"/>
+          <w:u w:val="single"/>
+          <w:shd w:val="clear" w:color="auto" w:fill="FFFFFF"/>
+        </w:rPr>
+        <w:t>Beckie</w:t>
+      </w:r>
+      <w:proofErr w:type="spellEnd"/>
+      <w:r>
+        <w:rPr>
+          <w:rFonts w:asciiTheme="minorHAnsi" w:hAnsiTheme="minorHAnsi" w:cs="Helvetica"/>
+          <w:color w:val="333333"/>
+          <w:sz w:val="24"/>
+          <w:szCs w:val="24"/>
+          <w:u w:val="single"/>
+          <w:shd w:val="clear" w:color="auto" w:fill="FFFFFF"/>
+        </w:rPr>
+        <w:t>, Brittany, Rich</w:t>
+      </w:r>
+      <w:r>
+        <w:rPr>
+          <w:rFonts w:asciiTheme="minorHAnsi" w:hAnsiTheme="minorHAnsi" w:cs="Helvetica"/>
+          <w:color w:val="333333"/>
+          <w:sz w:val="24"/>
+          <w:szCs w:val="24"/>
+          <w:shd w:val="clear" w:color="auto" w:fill="FFFFFF"/>
+        </w:rPr>
+        <w:t>)</w:t>
       </w:r>
     </w:p>
     <w:p>
@@ -2677,18 +2769,7 @@
           <w:szCs w:val="24"/>
           <w:shd w:val="clear" w:color="auto" w:fill="FFFFFF"/>
         </w:rPr>
-        <w:t>Option</w:t>
-      </w:r>
-      <w:r>
-        <w:rPr>
-          <w:rFonts w:asciiTheme="minorHAnsi" w:hAnsiTheme="minorHAnsi" w:cs="Helvetica"/>
-          <w:b/>
-          <w:color w:val="333333"/>
-          <w:sz w:val="24"/>
-          <w:szCs w:val="24"/>
-          <w:shd w:val="clear" w:color="auto" w:fill="FFFFFF"/>
-        </w:rPr>
-        <w:t xml:space="preserve"> 2</w:t>
+        <w:t>Option 2</w:t>
       </w:r>
       <w:r>
         <w:rPr>
@@ -2719,7 +2800,27 @@
           <w:szCs w:val="24"/>
           <w:shd w:val="clear" w:color="auto" w:fill="FFFFFF"/>
         </w:rPr>
-        <w:t>broker option to the Sales Activity dropdown on the first screen</w:t>
+        <w:t xml:space="preserve">broker </w:t>
+      </w:r>
+      <w:r>
+        <w:rPr>
+          <w:rFonts w:asciiTheme="minorHAnsi" w:hAnsiTheme="minorHAnsi" w:cs="Helvetica"/>
+          <w:color w:val="333333"/>
+          <w:sz w:val="24"/>
+          <w:szCs w:val="24"/>
+          <w:shd w:val="clear" w:color="auto" w:fill="FFFFFF"/>
+        </w:rPr>
+        <w:t>checkbox</w:t>
+      </w:r>
+      <w:r>
+        <w:rPr>
+          <w:rFonts w:asciiTheme="minorHAnsi" w:hAnsiTheme="minorHAnsi" w:cs="Helvetica"/>
+          <w:color w:val="333333"/>
+          <w:sz w:val="24"/>
+          <w:szCs w:val="24"/>
+          <w:shd w:val="clear" w:color="auto" w:fill="FFFFFF"/>
+        </w:rPr>
+        <w:t xml:space="preserve"> to the first screen</w:t>
       </w:r>
     </w:p>
     <w:p>
@@ -2780,14 +2881,7 @@
           <w:rFonts w:asciiTheme="minorHAnsi" w:hAnsiTheme="minorHAnsi"/>
           <w:noProof/>
         </w:rPr>
-        <w:t xml:space="preserve">Gives us ability </w:t>
-      </w:r>
-      <w:r>
-        <w:rPr>
-          <w:rFonts w:asciiTheme="minorHAnsi" w:hAnsiTheme="minorHAnsi"/>
-          <w:noProof/>
-        </w:rPr>
-        <w:t>to add a premium to the guardrails</w:t>
+        <w:t>Gives us ability to add a premium to the guardrails</w:t>
       </w:r>
     </w:p>
     <w:p>
@@ -2817,17 +2911,29 @@
         <w:shd w:val="clear" w:color="auto" w:fill="FFFFFF"/>
         <w:ind w:left="1080"/>
         <w:rPr>
-          <w:rFonts w:asciiTheme="minorHAnsi" w:hAnsiTheme="minorHAnsi"/>
-          <w:noProof/>
-        </w:rPr>
-      </w:pPr>
-      <w:r>
-        <w:rPr>
-          <w:rFonts w:asciiTheme="minorHAnsi" w:hAnsiTheme="minorHAnsi"/>
-          <w:noProof/>
-        </w:rPr>
-        <w:t>Would need two options one for existing and one for new</w:t>
-      </w:r>
+          <w:rFonts w:asciiTheme="minorHAnsi" w:hAnsiTheme="minorHAnsi" w:cs="Helvetica"/>
+          <w:color w:val="333333"/>
+          <w:shd w:val="clear" w:color="auto" w:fill="FFFFFF"/>
+        </w:rPr>
+      </w:pPr>
+      <w:r>
+        <w:rPr>
+          <w:rFonts w:asciiTheme="minorHAnsi" w:hAnsiTheme="minorHAnsi" w:cs="Helvetica"/>
+          <w:color w:val="333333"/>
+          <w:shd w:val="clear" w:color="auto" w:fill="FFFFFF"/>
+        </w:rPr>
+        <w:t xml:space="preserve">Does not allow the user to change once they are get to </w:t>
+      </w:r>
+      <w:proofErr w:type="spellStart"/>
+      <w:r>
+        <w:rPr>
+          <w:rFonts w:asciiTheme="minorHAnsi" w:hAnsiTheme="minorHAnsi" w:cs="Helvetica"/>
+          <w:color w:val="333333"/>
+          <w:shd w:val="clear" w:color="auto" w:fill="FFFFFF"/>
+        </w:rPr>
+        <w:t>config</w:t>
+      </w:r>
+      <w:proofErr w:type="spellEnd"/>
     </w:p>
     <w:p>
       <w:pPr>
@@ -3040,7 +3146,7 @@
           <w:rFonts w:asciiTheme="minorHAnsi" w:hAnsiTheme="minorHAnsi"/>
         </w:rPr>
       </w:pPr>
-      <w:bookmarkStart w:id="15" w:name="_Toc419791502"/>
+      <w:bookmarkStart w:id="15" w:name="_Toc420420025"/>
       <w:proofErr w:type="spellStart"/>
       <w:r>
         <w:rPr>
@@ -3121,7 +3227,7 @@
           <w:rFonts w:asciiTheme="minorHAnsi" w:hAnsiTheme="minorHAnsi"/>
         </w:rPr>
       </w:pPr>
-      <w:bookmarkStart w:id="16" w:name="_Toc419791503"/>
+      <w:bookmarkStart w:id="16" w:name="_Toc420420026"/>
       <w:r>
         <w:rPr>
           <w:rFonts w:asciiTheme="minorHAnsi" w:hAnsiTheme="minorHAnsi"/>
@@ -3165,7 +3271,7 @@
           <w:rFonts w:asciiTheme="minorHAnsi" w:hAnsiTheme="minorHAnsi"/>
         </w:rPr>
       </w:pPr>
-      <w:bookmarkStart w:id="17" w:name="_Toc419791504"/>
+      <w:bookmarkStart w:id="17" w:name="_Toc420420027"/>
       <w:r>
         <w:rPr>
           <w:rFonts w:asciiTheme="minorHAnsi" w:hAnsiTheme="minorHAnsi"/>
@@ -3374,7 +3480,7 @@
       <w:rPr>
         <w:noProof/>
       </w:rPr>
-      <w:t>5/19/2015 8:21:39 AM</w:t>
+      <w:t>5/26/2015 12:52:46 PM</w:t>
     </w:r>
     <w:r>
       <w:rPr>
@@ -9543,12 +9649,9 @@
 </file>
 
 <file path=customXml/item1.xml><?xml version="1.0" encoding="utf-8"?>
-<?mso-contentType ?>
-<FormTemplates xmlns="http://schemas.microsoft.com/sharepoint/v3/contenttype/forms">
-  <Display>DocumentLibraryForm</Display>
-  <Edit>DocumentLibraryForm</Edit>
-  <New>DocumentLibraryForm</New>
-</FormTemplates>
+<p:properties xmlns:p="http://schemas.microsoft.com/office/2006/metadata/properties" xmlns:xsi="http://www.w3.org/2001/XMLSchema-instance">
+  <documentManagement/>
+</p:properties>
 </file>
 
 <file path=customXml/item2.xml><?xml version="1.0" encoding="utf-8"?>
@@ -9666,9 +9769,12 @@
 </file>
 
 <file path=customXml/item3.xml><?xml version="1.0" encoding="utf-8"?>
-<p:properties xmlns:p="http://schemas.microsoft.com/office/2006/metadata/properties" xmlns:xsi="http://www.w3.org/2001/XMLSchema-instance">
-  <documentManagement/>
-</p:properties>
+<?mso-contentType ?>
+<FormTemplates xmlns="http://schemas.microsoft.com/sharepoint/v3/contenttype/forms">
+  <Display>DocumentLibraryForm</Display>
+  <Edit>DocumentLibraryForm</Edit>
+  <New>DocumentLibraryForm</New>
+</FormTemplates>
 </file>
 
 <file path=customXml/item4.xml><?xml version="1.0" encoding="utf-8"?>
@@ -9676,9 +9782,9 @@
 </file>
 
 <file path=customXml/itemProps1.xml><?xml version="1.0" encoding="utf-8"?>
-<ds:datastoreItem xmlns:ds="http://schemas.openxmlformats.org/officeDocument/2006/customXml" ds:itemID="{3CBB50F0-8F85-42BF-AC23-9DA2DC66E259}">
+<ds:datastoreItem xmlns:ds="http://schemas.openxmlformats.org/officeDocument/2006/customXml" ds:itemID="{E5265DE5-3E8E-4120-8280-8EC419E03148}">
   <ds:schemaRefs>
-    <ds:schemaRef ds:uri="http://schemas.microsoft.com/sharepoint/v3/contenttype/forms"/>
+    <ds:schemaRef ds:uri="http://schemas.microsoft.com/office/2006/metadata/properties"/>
   </ds:schemaRefs>
 </ds:datastoreItem>
 </file>
@@ -9700,15 +9806,15 @@
 </file>
 
 <file path=customXml/itemProps3.xml><?xml version="1.0" encoding="utf-8"?>
-<ds:datastoreItem xmlns:ds="http://schemas.openxmlformats.org/officeDocument/2006/customXml" ds:itemID="{E5265DE5-3E8E-4120-8280-8EC419E03148}">
+<ds:datastoreItem xmlns:ds="http://schemas.openxmlformats.org/officeDocument/2006/customXml" ds:itemID="{3CBB50F0-8F85-42BF-AC23-9DA2DC66E259}">
   <ds:schemaRefs>
-    <ds:schemaRef ds:uri="http://schemas.microsoft.com/office/2006/metadata/properties"/>
+    <ds:schemaRef ds:uri="http://schemas.microsoft.com/sharepoint/v3/contenttype/forms"/>
   </ds:schemaRefs>
 </ds:datastoreItem>
 </file>
 
 <file path=customXml/itemProps4.xml><?xml version="1.0" encoding="utf-8"?>
-<ds:datastoreItem xmlns:ds="http://schemas.openxmlformats.org/officeDocument/2006/customXml" ds:itemID="{F092C263-2F0D-4E3B-9A84-61175D88969D}">
+<ds:datastoreItem xmlns:ds="http://schemas.openxmlformats.org/officeDocument/2006/customXml" ds:itemID="{89A4A168-FB87-4689-8AAB-972A4E5A4C3A}">
   <ds:schemaRefs>
     <ds:schemaRef ds:uri="http://schemas.openxmlformats.org/officeDocument/2006/bibliography"/>
   </ds:schemaRefs>

</xml_diff>

<commit_message>
Broker Code design clarification
</commit_message>
<xml_diff>
--- a/design/Design Specification - Capture - GH248 - CR14088 - Broker Code.docx
+++ b/design/Design Specification - Capture - GH248 - CR14088 - Broker Code.docx
@@ -582,6 +582,12 @@
                 <w:rFonts w:asciiTheme="minorHAnsi" w:hAnsiTheme="minorHAnsi"/>
               </w:rPr>
             </w:pPr>
+            <w:r>
+              <w:rPr>
+                <w:rFonts w:asciiTheme="minorHAnsi" w:hAnsiTheme="minorHAnsi"/>
+              </w:rPr>
+              <w:t>6/9/2015</w:t>
+            </w:r>
           </w:p>
         </w:tc>
         <w:tc>
@@ -597,6 +603,12 @@
                 <w:rFonts w:asciiTheme="minorHAnsi" w:hAnsiTheme="minorHAnsi"/>
               </w:rPr>
             </w:pPr>
+            <w:r>
+              <w:rPr>
+                <w:rFonts w:asciiTheme="minorHAnsi" w:hAnsiTheme="minorHAnsi"/>
+              </w:rPr>
+              <w:t>1.1</w:t>
+            </w:r>
           </w:p>
         </w:tc>
         <w:tc>
@@ -611,6 +623,26 @@
                 <w:rFonts w:asciiTheme="minorHAnsi" w:hAnsiTheme="minorHAnsi"/>
               </w:rPr>
             </w:pPr>
+            <w:r>
+              <w:rPr>
+                <w:rFonts w:asciiTheme="minorHAnsi" w:hAnsiTheme="minorHAnsi"/>
+              </w:rPr>
+              <w:t xml:space="preserve">Added more description around what the </w:t>
+            </w:r>
+            <w:proofErr w:type="spellStart"/>
+            <w:r>
+              <w:rPr>
+                <w:rFonts w:asciiTheme="minorHAnsi" w:hAnsiTheme="minorHAnsi"/>
+              </w:rPr>
+              <w:t>salesID_quote</w:t>
+            </w:r>
+            <w:proofErr w:type="spellEnd"/>
+            <w:r>
+              <w:rPr>
+                <w:rFonts w:asciiTheme="minorHAnsi" w:hAnsiTheme="minorHAnsi"/>
+              </w:rPr>
+              <w:t xml:space="preserve"> variable will house</w:t>
+            </w:r>
           </w:p>
         </w:tc>
         <w:tc>
@@ -626,6 +658,12 @@
                 <w:rFonts w:asciiTheme="minorHAnsi" w:hAnsiTheme="minorHAnsi"/>
               </w:rPr>
             </w:pPr>
+            <w:r>
+              <w:rPr>
+                <w:rFonts w:asciiTheme="minorHAnsi" w:hAnsiTheme="minorHAnsi"/>
+              </w:rPr>
+              <w:t>Roger Behm</w:t>
+            </w:r>
           </w:p>
         </w:tc>
       </w:tr>
@@ -1330,6 +1368,8 @@
         </w:rPr>
         <w:fldChar w:fldCharType="separate"/>
       </w:r>
+      <w:bookmarkStart w:id="0" w:name="_GoBack"/>
+      <w:bookmarkEnd w:id="0"/>
       <w:r>
         <w:rPr>
           <w:rFonts w:asciiTheme="minorHAnsi" w:hAnsiTheme="minorHAnsi"/>
@@ -1371,7 +1411,7 @@
         <w:rPr>
           <w:noProof/>
         </w:rPr>
-        <w:instrText xml:space="preserve"> PAGEREF _Toc420420021 \h </w:instrText>
+        <w:instrText xml:space="preserve"> PAGEREF _Toc421606154 \h </w:instrText>
       </w:r>
       <w:r>
         <w:rPr>
@@ -1435,7 +1475,7 @@
         <w:rPr>
           <w:noProof/>
         </w:rPr>
-        <w:instrText xml:space="preserve"> PAGEREF _Toc420420022 \h </w:instrText>
+        <w:instrText xml:space="preserve"> PAGEREF _Toc421606155 \h </w:instrText>
       </w:r>
       <w:r>
         <w:rPr>
@@ -1517,7 +1557,7 @@
         <w:rPr>
           <w:noProof/>
         </w:rPr>
-        <w:instrText xml:space="preserve"> PAGEREF _Toc420420023 \h </w:instrText>
+        <w:instrText xml:space="preserve"> PAGEREF _Toc421606156 \h </w:instrText>
       </w:r>
       <w:r>
         <w:rPr>
@@ -1599,7 +1639,7 @@
         <w:rPr>
           <w:noProof/>
         </w:rPr>
-        <w:instrText xml:space="preserve"> PAGEREF _Toc420420024 \h </w:instrText>
+        <w:instrText xml:space="preserve"> PAGEREF _Toc421606157 \h </w:instrText>
       </w:r>
       <w:r>
         <w:rPr>
@@ -1681,7 +1721,7 @@
         <w:rPr>
           <w:noProof/>
         </w:rPr>
-        <w:instrText xml:space="preserve"> PAGEREF _Toc420420025 \h </w:instrText>
+        <w:instrText xml:space="preserve"> PAGEREF _Toc421606158 \h </w:instrText>
       </w:r>
       <w:r>
         <w:rPr>
@@ -1763,7 +1803,7 @@
         <w:rPr>
           <w:noProof/>
         </w:rPr>
-        <w:instrText xml:space="preserve"> PAGEREF _Toc420420026 \h </w:instrText>
+        <w:instrText xml:space="preserve"> PAGEREF _Toc421606159 \h </w:instrText>
       </w:r>
       <w:r>
         <w:rPr>
@@ -1845,7 +1885,7 @@
         <w:rPr>
           <w:noProof/>
         </w:rPr>
-        <w:instrText xml:space="preserve"> PAGEREF _Toc420420027 \h </w:instrText>
+        <w:instrText xml:space="preserve"> PAGEREF _Toc421606160 \h </w:instrText>
       </w:r>
       <w:r>
         <w:rPr>
@@ -1885,12 +1925,12 @@
         </w:rPr>
         <w:fldChar w:fldCharType="end"/>
       </w:r>
-      <w:bookmarkStart w:id="0" w:name="_Toc314721060"/>
-      <w:bookmarkStart w:id="1" w:name="_Toc314721188"/>
-      <w:bookmarkStart w:id="2" w:name="_Toc314721491"/>
-      <w:bookmarkStart w:id="3" w:name="_Toc314823104"/>
-      <w:bookmarkStart w:id="4" w:name="_Toc314827285"/>
-      <w:bookmarkStart w:id="5" w:name="_Toc420970829"/>
+      <w:bookmarkStart w:id="1" w:name="_Toc314721060"/>
+      <w:bookmarkStart w:id="2" w:name="_Toc314721188"/>
+      <w:bookmarkStart w:id="3" w:name="_Toc314721491"/>
+      <w:bookmarkStart w:id="4" w:name="_Toc314823104"/>
+      <w:bookmarkStart w:id="5" w:name="_Toc314827285"/>
+      <w:bookmarkStart w:id="6" w:name="_Toc420970829"/>
       <w:r>
         <w:rPr>
           <w:rFonts w:asciiTheme="minorHAnsi" w:hAnsiTheme="minorHAnsi"/>
@@ -1907,13 +1947,13 @@
           <w:rFonts w:asciiTheme="minorHAnsi" w:hAnsiTheme="minorHAnsi"/>
         </w:rPr>
       </w:pPr>
-      <w:bookmarkStart w:id="6" w:name="_Toc420420021"/>
-      <w:bookmarkEnd w:id="0"/>
+      <w:bookmarkStart w:id="7" w:name="_Toc421606154"/>
       <w:bookmarkEnd w:id="1"/>
       <w:bookmarkEnd w:id="2"/>
       <w:bookmarkEnd w:id="3"/>
       <w:bookmarkEnd w:id="4"/>
       <w:bookmarkEnd w:id="5"/>
+      <w:bookmarkEnd w:id="6"/>
       <w:r>
         <w:rPr>
           <w:rFonts w:asciiTheme="minorHAnsi" w:hAnsiTheme="minorHAnsi"/>
@@ -1933,7 +1973,7 @@
         </w:rPr>
         <w:t>Rich Simon</w:t>
       </w:r>
-      <w:bookmarkEnd w:id="6"/>
+      <w:bookmarkEnd w:id="7"/>
     </w:p>
     <w:p>
       <w:pPr>
@@ -1950,11 +1990,11 @@
           <w:szCs w:val="22"/>
         </w:rPr>
       </w:pPr>
-      <w:bookmarkStart w:id="7" w:name="_Toc379450809"/>
-      <w:bookmarkStart w:id="8" w:name="_Toc342757862"/>
-      <w:bookmarkStart w:id="9" w:name="_Toc346297770"/>
-      <w:bookmarkStart w:id="10" w:name="_Toc404134500"/>
-      <w:bookmarkStart w:id="11" w:name="_Toc420420022"/>
+      <w:bookmarkStart w:id="8" w:name="_Toc379450809"/>
+      <w:bookmarkStart w:id="9" w:name="_Toc342757862"/>
+      <w:bookmarkStart w:id="10" w:name="_Toc346297770"/>
+      <w:bookmarkStart w:id="11" w:name="_Toc404134500"/>
+      <w:bookmarkStart w:id="12" w:name="_Toc421606155"/>
       <w:r>
         <w:rPr>
           <w:rFonts w:asciiTheme="minorHAnsi" w:hAnsiTheme="minorHAnsi" w:cs="Helvetica"/>
@@ -1966,7 +2006,7 @@
         </w:rPr>
         <w:t>We need to be able to tag a quote as a Broker quote.</w:t>
       </w:r>
-      <w:bookmarkEnd w:id="11"/>
+      <w:bookmarkEnd w:id="12"/>
       <w:r>
         <w:rPr>
           <w:rFonts w:asciiTheme="minorHAnsi" w:hAnsiTheme="minorHAnsi" w:cs="Helvetica"/>
@@ -1986,15 +2026,15 @@
           <w:rFonts w:asciiTheme="minorHAnsi" w:hAnsiTheme="minorHAnsi"/>
         </w:rPr>
       </w:pPr>
-      <w:bookmarkStart w:id="12" w:name="_Toc420420023"/>
+      <w:bookmarkStart w:id="13" w:name="_Toc421606156"/>
       <w:r>
         <w:rPr>
           <w:rFonts w:asciiTheme="minorHAnsi" w:hAnsiTheme="minorHAnsi"/>
         </w:rPr>
         <w:t>Assumptions</w:t>
       </w:r>
-      <w:bookmarkEnd w:id="7"/>
-      <w:bookmarkEnd w:id="12"/>
+      <w:bookmarkEnd w:id="8"/>
+      <w:bookmarkEnd w:id="13"/>
     </w:p>
     <w:p>
       <w:pPr>
@@ -2112,14 +2152,14 @@
           <w:rFonts w:asciiTheme="minorHAnsi" w:hAnsiTheme="minorHAnsi"/>
         </w:rPr>
       </w:pPr>
-      <w:bookmarkStart w:id="13" w:name="_Toc420420024"/>
+      <w:bookmarkStart w:id="14" w:name="_Toc421606157"/>
       <w:r>
         <w:rPr>
           <w:rFonts w:asciiTheme="minorHAnsi" w:hAnsiTheme="minorHAnsi"/>
         </w:rPr>
         <w:t>Design</w:t>
       </w:r>
-      <w:bookmarkEnd w:id="13"/>
+      <w:bookmarkEnd w:id="14"/>
     </w:p>
     <w:p>
       <w:pPr>
@@ -2317,7 +2357,7 @@
       <w:proofErr w:type="spellStart"/>
       <w:r>
         <w:rPr>
-          <w:rFonts w:ascii="Calibri" w:hAnsi="Calibri"/>
+          <w:rFonts w:asciiTheme="minorHAnsi" w:hAnsiTheme="minorHAnsi"/>
           <w:color w:val="000000"/>
           <w:sz w:val="22"/>
           <w:szCs w:val="22"/>
@@ -2327,7 +2367,7 @@
       <w:proofErr w:type="spellEnd"/>
       <w:r>
         <w:rPr>
-          <w:rFonts w:ascii="Calibri" w:hAnsi="Calibri"/>
+          <w:rFonts w:asciiTheme="minorHAnsi" w:hAnsiTheme="minorHAnsi"/>
           <w:color w:val="000000"/>
           <w:sz w:val="22"/>
           <w:szCs w:val="22"/>
@@ -2337,7 +2377,7 @@
       <w:proofErr w:type="spellStart"/>
       <w:r>
         <w:rPr>
-          <w:rFonts w:ascii="Calibri" w:hAnsi="Calibri"/>
+          <w:rFonts w:asciiTheme="minorHAnsi" w:hAnsiTheme="minorHAnsi"/>
           <w:color w:val="000000"/>
           <w:sz w:val="22"/>
           <w:szCs w:val="22"/>
@@ -2347,7 +2387,7 @@
       <w:proofErr w:type="spellEnd"/>
       <w:r>
         <w:rPr>
-          <w:rFonts w:ascii="Calibri" w:hAnsi="Calibri"/>
+          <w:rFonts w:asciiTheme="minorHAnsi" w:hAnsiTheme="minorHAnsi"/>
           <w:color w:val="000000"/>
           <w:sz w:val="22"/>
           <w:szCs w:val="22"/>
@@ -2374,7 +2414,7 @@
       <w:proofErr w:type="spellStart"/>
       <w:r>
         <w:rPr>
-          <w:rFonts w:ascii="Calibri" w:hAnsi="Calibri"/>
+          <w:rFonts w:asciiTheme="minorHAnsi" w:hAnsiTheme="minorHAnsi"/>
           <w:color w:val="000000"/>
           <w:sz w:val="22"/>
           <w:szCs w:val="22"/>
@@ -2384,7 +2424,7 @@
       <w:proofErr w:type="spellEnd"/>
       <w:r>
         <w:rPr>
-          <w:rFonts w:ascii="Calibri" w:hAnsi="Calibri"/>
+          <w:rFonts w:asciiTheme="minorHAnsi" w:hAnsiTheme="minorHAnsi"/>
           <w:color w:val="000000"/>
           <w:sz w:val="22"/>
           <w:szCs w:val="22"/>
@@ -2514,10 +2554,8 @@
           <w:szCs w:val="24"/>
           <w:shd w:val="clear" w:color="auto" w:fill="FFFFFF"/>
         </w:rPr>
-        <w:t>checkbox on th</w:t>
-      </w:r>
-      <w:bookmarkStart w:id="14" w:name="_GoBack"/>
-      <w:bookmarkEnd w:id="14"/>
+        <w:t xml:space="preserve">checkbox on the </w:t>
+      </w:r>
       <w:r>
         <w:rPr>
           <w:rFonts w:asciiTheme="minorHAnsi" w:hAnsiTheme="minorHAnsi" w:cs="Helvetica"/>
@@ -2526,7 +2564,7 @@
           <w:szCs w:val="24"/>
           <w:shd w:val="clear" w:color="auto" w:fill="FFFFFF"/>
         </w:rPr>
-        <w:t xml:space="preserve">e </w:t>
+        <w:t>finalized</w:t>
       </w:r>
       <w:r>
         <w:rPr>
@@ -2536,7 +2574,7 @@
           <w:szCs w:val="24"/>
           <w:shd w:val="clear" w:color="auto" w:fill="FFFFFF"/>
         </w:rPr>
-        <w:t>finalized</w:t>
+        <w:t xml:space="preserve"> screen with the </w:t>
       </w:r>
       <w:r>
         <w:rPr>
@@ -2546,7 +2584,7 @@
           <w:szCs w:val="24"/>
           <w:shd w:val="clear" w:color="auto" w:fill="FFFFFF"/>
         </w:rPr>
-        <w:t xml:space="preserve"> screen with the </w:t>
+        <w:t xml:space="preserve">other </w:t>
       </w:r>
       <w:r>
         <w:rPr>
@@ -2556,7 +2594,7 @@
           <w:szCs w:val="24"/>
           <w:shd w:val="clear" w:color="auto" w:fill="FFFFFF"/>
         </w:rPr>
-        <w:t xml:space="preserve">other </w:t>
+        <w:t>10 recently</w:t>
       </w:r>
       <w:r>
         <w:rPr>
@@ -2566,7 +2604,7 @@
           <w:szCs w:val="24"/>
           <w:shd w:val="clear" w:color="auto" w:fill="FFFFFF"/>
         </w:rPr>
-        <w:t>10 recently</w:t>
+        <w:t xml:space="preserve"> added.</w:t>
       </w:r>
       <w:r>
         <w:rPr>
@@ -2576,21 +2614,23 @@
           <w:szCs w:val="24"/>
           <w:shd w:val="clear" w:color="auto" w:fill="FFFFFF"/>
         </w:rPr>
-        <w:t xml:space="preserve"> added.</w:t>
+        <w:t xml:space="preserve"> </w:t>
       </w:r>
       <w:r>
         <w:rPr>
           <w:rFonts w:asciiTheme="minorHAnsi" w:hAnsiTheme="minorHAnsi" w:cs="Helvetica"/>
+          <w:b/>
           <w:color w:val="333333"/>
           <w:sz w:val="24"/>
           <w:szCs w:val="24"/>
           <w:shd w:val="clear" w:color="auto" w:fill="FFFFFF"/>
         </w:rPr>
-        <w:t xml:space="preserve"> (</w:t>
+        <w:t>(</w:t>
       </w:r>
       <w:r>
         <w:rPr>
           <w:rFonts w:asciiTheme="minorHAnsi" w:hAnsiTheme="minorHAnsi" w:cs="Helvetica"/>
+          <w:b/>
           <w:color w:val="333333"/>
           <w:sz w:val="24"/>
           <w:szCs w:val="24"/>
@@ -2602,6 +2642,7 @@
       <w:r>
         <w:rPr>
           <w:rFonts w:asciiTheme="minorHAnsi" w:hAnsiTheme="minorHAnsi" w:cs="Helvetica"/>
+          <w:b/>
           <w:color w:val="333333"/>
           <w:sz w:val="24"/>
           <w:szCs w:val="24"/>
@@ -2614,6 +2655,7 @@
       <w:r>
         <w:rPr>
           <w:rFonts w:asciiTheme="minorHAnsi" w:hAnsiTheme="minorHAnsi" w:cs="Helvetica"/>
+          <w:b/>
           <w:color w:val="333333"/>
           <w:sz w:val="24"/>
           <w:szCs w:val="24"/>
@@ -2626,6 +2668,7 @@
       <w:r>
         <w:rPr>
           <w:rFonts w:asciiTheme="minorHAnsi" w:hAnsiTheme="minorHAnsi" w:cs="Helvetica"/>
+          <w:b/>
           <w:color w:val="333333"/>
           <w:sz w:val="24"/>
           <w:szCs w:val="24"/>
@@ -3146,7 +3189,7 @@
           <w:rFonts w:asciiTheme="minorHAnsi" w:hAnsiTheme="minorHAnsi"/>
         </w:rPr>
       </w:pPr>
-      <w:bookmarkStart w:id="15" w:name="_Toc420420025"/>
+      <w:bookmarkStart w:id="15" w:name="_Toc421606158"/>
       <w:proofErr w:type="spellStart"/>
       <w:r>
         <w:rPr>
@@ -3186,37 +3229,121 @@
           <w:szCs w:val="22"/>
         </w:rPr>
       </w:pPr>
+      <w:proofErr w:type="spellStart"/>
+      <w:proofErr w:type="gramStart"/>
       <w:r>
         <w:rPr>
           <w:rFonts w:asciiTheme="minorHAnsi" w:hAnsiTheme="minorHAnsi"/>
           <w:sz w:val="22"/>
           <w:szCs w:val="22"/>
         </w:rPr>
-        <w:t>No new variable should be need</w:t>
-      </w:r>
+        <w:t>salesID_quote</w:t>
+      </w:r>
+      <w:proofErr w:type="spellEnd"/>
+      <w:proofErr w:type="gramEnd"/>
       <w:r>
         <w:rPr>
           <w:rFonts w:asciiTheme="minorHAnsi" w:hAnsiTheme="minorHAnsi"/>
           <w:sz w:val="22"/>
           <w:szCs w:val="22"/>
         </w:rPr>
-        <w:t>ed</w:t>
-      </w:r>
-      <w:r>
-        <w:rPr>
-          <w:rFonts w:asciiTheme="minorHAnsi" w:hAnsiTheme="minorHAnsi"/>
+        <w:t xml:space="preserve"> will show </w:t>
+      </w:r>
+      <w:proofErr w:type="spellStart"/>
+      <w:r>
+        <w:rPr>
+          <w:rFonts w:asciiTheme="minorHAnsi" w:hAnsiTheme="minorHAnsi" w:cs="Helvetica"/>
+          <w:color w:val="333333"/>
           <w:sz w:val="22"/>
           <w:szCs w:val="22"/>
-        </w:rPr>
-        <w:t xml:space="preserve"> and no existing </w:t>
-      </w:r>
-      <w:r>
-        <w:rPr>
-          <w:rFonts w:asciiTheme="minorHAnsi" w:hAnsiTheme="minorHAnsi"/>
+          <w:shd w:val="clear" w:color="auto" w:fill="FFFFFF"/>
+        </w:rPr>
+        <w:t>BRKxxx</w:t>
+      </w:r>
+      <w:proofErr w:type="spellEnd"/>
+      <w:r>
+        <w:rPr>
+          <w:rFonts w:asciiTheme="minorHAnsi" w:hAnsiTheme="minorHAnsi" w:cs="Helvetica"/>
+          <w:color w:val="333333"/>
           <w:sz w:val="22"/>
           <w:szCs w:val="22"/>
-        </w:rPr>
-        <w:t>variables should be repurposed for any of the above changes.</w:t>
+          <w:shd w:val="clear" w:color="auto" w:fill="FFFFFF"/>
+        </w:rPr>
+        <w:t xml:space="preserve"> </w:t>
+      </w:r>
+      <w:r>
+        <w:rPr>
+          <w:rFonts w:asciiTheme="minorHAnsi" w:hAnsiTheme="minorHAnsi" w:cs="Helvetica"/>
+          <w:color w:val="333333"/>
+          <w:sz w:val="22"/>
+          <w:szCs w:val="22"/>
+          <w:shd w:val="clear" w:color="auto" w:fill="FFFFFF"/>
+        </w:rPr>
+        <w:t xml:space="preserve">or </w:t>
+      </w:r>
+      <w:proofErr w:type="spellStart"/>
+      <w:r>
+        <w:rPr>
+          <w:rFonts w:asciiTheme="minorHAnsi" w:hAnsiTheme="minorHAnsi" w:cs="Helvetica"/>
+          <w:color w:val="333333"/>
+          <w:sz w:val="22"/>
+          <w:szCs w:val="22"/>
+          <w:shd w:val="clear" w:color="auto" w:fill="FFFFFF"/>
+        </w:rPr>
+        <w:t>NATACTxxx</w:t>
+      </w:r>
+      <w:proofErr w:type="spellEnd"/>
+      <w:r>
+        <w:rPr>
+          <w:rFonts w:asciiTheme="minorHAnsi" w:hAnsiTheme="minorHAnsi" w:cs="Helvetica"/>
+          <w:color w:val="333333"/>
+          <w:sz w:val="22"/>
+          <w:szCs w:val="22"/>
+          <w:shd w:val="clear" w:color="auto" w:fill="FFFFFF"/>
+        </w:rPr>
+        <w:t xml:space="preserve"> </w:t>
+      </w:r>
+      <w:r>
+        <w:rPr>
+          <w:rFonts w:asciiTheme="minorHAnsi" w:hAnsiTheme="minorHAnsi" w:cs="Helvetica"/>
+          <w:color w:val="333333"/>
+          <w:sz w:val="22"/>
+          <w:szCs w:val="22"/>
+          <w:shd w:val="clear" w:color="auto" w:fill="FFFFFF"/>
+        </w:rPr>
+        <w:t xml:space="preserve">where the xxx is the 3 digit </w:t>
+      </w:r>
+      <w:proofErr w:type="spellStart"/>
+      <w:r>
+        <w:rPr>
+          <w:rFonts w:asciiTheme="minorHAnsi" w:hAnsiTheme="minorHAnsi" w:cs="Helvetica"/>
+          <w:color w:val="333333"/>
+          <w:sz w:val="22"/>
+          <w:szCs w:val="22"/>
+          <w:shd w:val="clear" w:color="auto" w:fill="FFFFFF"/>
+        </w:rPr>
+        <w:t>InfoPro</w:t>
+      </w:r>
+      <w:proofErr w:type="spellEnd"/>
+      <w:r>
+        <w:rPr>
+          <w:rFonts w:asciiTheme="minorHAnsi" w:hAnsiTheme="minorHAnsi" w:cs="Helvetica"/>
+          <w:color w:val="333333"/>
+          <w:sz w:val="22"/>
+          <w:szCs w:val="22"/>
+          <w:shd w:val="clear" w:color="auto" w:fill="FFFFFF"/>
+        </w:rPr>
+        <w:t xml:space="preserve"> division number</w:t>
+      </w:r>
+      <w:r>
+        <w:rPr>
+          <w:rFonts w:asciiTheme="minorHAnsi" w:hAnsiTheme="minorHAnsi" w:cs="Helvetica"/>
+          <w:color w:val="333333"/>
+          <w:sz w:val="22"/>
+          <w:szCs w:val="22"/>
+          <w:shd w:val="clear" w:color="auto" w:fill="FFFFFF"/>
+        </w:rPr>
+        <w:t>.  BRK will indicate a broker code NATACT will indication this is a National Account quote.</w:t>
       </w:r>
     </w:p>
     <w:p>
@@ -3227,7 +3354,7 @@
           <w:rFonts w:asciiTheme="minorHAnsi" w:hAnsiTheme="minorHAnsi"/>
         </w:rPr>
       </w:pPr>
-      <w:bookmarkStart w:id="16" w:name="_Toc420420026"/>
+      <w:bookmarkStart w:id="16" w:name="_Toc421606159"/>
       <w:r>
         <w:rPr>
           <w:rFonts w:asciiTheme="minorHAnsi" w:hAnsiTheme="minorHAnsi"/>
@@ -3271,7 +3398,7 @@
           <w:rFonts w:asciiTheme="minorHAnsi" w:hAnsiTheme="minorHAnsi"/>
         </w:rPr>
       </w:pPr>
-      <w:bookmarkStart w:id="17" w:name="_Toc420420027"/>
+      <w:bookmarkStart w:id="17" w:name="_Toc421606160"/>
       <w:r>
         <w:rPr>
           <w:rFonts w:asciiTheme="minorHAnsi" w:hAnsiTheme="minorHAnsi"/>
@@ -3285,9 +3412,9 @@
         </w:rPr>
         <w:t xml:space="preserve"> </w:t>
       </w:r>
-      <w:bookmarkEnd w:id="8"/>
       <w:bookmarkEnd w:id="9"/>
       <w:bookmarkEnd w:id="10"/>
+      <w:bookmarkEnd w:id="11"/>
     </w:p>
     <w:sectPr>
       <w:headerReference w:type="default" r:id="rId15"/>
@@ -3480,7 +3607,7 @@
       <w:rPr>
         <w:noProof/>
       </w:rPr>
-      <w:t>5/26/2015 12:52:46 PM</w:t>
+      <w:t>6/9/2015 9:32:56 AM</w:t>
     </w:r>
     <w:r>
       <w:rPr>
@@ -9649,9 +9776,12 @@
 </file>
 
 <file path=customXml/item1.xml><?xml version="1.0" encoding="utf-8"?>
-<p:properties xmlns:p="http://schemas.microsoft.com/office/2006/metadata/properties" xmlns:xsi="http://www.w3.org/2001/XMLSchema-instance">
-  <documentManagement/>
-</p:properties>
+<?mso-contentType ?>
+<FormTemplates xmlns="http://schemas.microsoft.com/sharepoint/v3/contenttype/forms">
+  <Display>DocumentLibraryForm</Display>
+  <Edit>DocumentLibraryForm</Edit>
+  <New>DocumentLibraryForm</New>
+</FormTemplates>
 </file>
 
 <file path=customXml/item2.xml><?xml version="1.0" encoding="utf-8"?>
@@ -9769,12 +9899,9 @@
 </file>
 
 <file path=customXml/item3.xml><?xml version="1.0" encoding="utf-8"?>
-<?mso-contentType ?>
-<FormTemplates xmlns="http://schemas.microsoft.com/sharepoint/v3/contenttype/forms">
-  <Display>DocumentLibraryForm</Display>
-  <Edit>DocumentLibraryForm</Edit>
-  <New>DocumentLibraryForm</New>
-</FormTemplates>
+<p:properties xmlns:p="http://schemas.microsoft.com/office/2006/metadata/properties" xmlns:xsi="http://www.w3.org/2001/XMLSchema-instance">
+  <documentManagement/>
+</p:properties>
 </file>
 
 <file path=customXml/item4.xml><?xml version="1.0" encoding="utf-8"?>
@@ -9782,9 +9909,9 @@
 </file>
 
 <file path=customXml/itemProps1.xml><?xml version="1.0" encoding="utf-8"?>
-<ds:datastoreItem xmlns:ds="http://schemas.openxmlformats.org/officeDocument/2006/customXml" ds:itemID="{E5265DE5-3E8E-4120-8280-8EC419E03148}">
+<ds:datastoreItem xmlns:ds="http://schemas.openxmlformats.org/officeDocument/2006/customXml" ds:itemID="{3CBB50F0-8F85-42BF-AC23-9DA2DC66E259}">
   <ds:schemaRefs>
-    <ds:schemaRef ds:uri="http://schemas.microsoft.com/office/2006/metadata/properties"/>
+    <ds:schemaRef ds:uri="http://schemas.microsoft.com/sharepoint/v3/contenttype/forms"/>
   </ds:schemaRefs>
 </ds:datastoreItem>
 </file>
@@ -9806,15 +9933,15 @@
 </file>
 
 <file path=customXml/itemProps3.xml><?xml version="1.0" encoding="utf-8"?>
-<ds:datastoreItem xmlns:ds="http://schemas.openxmlformats.org/officeDocument/2006/customXml" ds:itemID="{3CBB50F0-8F85-42BF-AC23-9DA2DC66E259}">
+<ds:datastoreItem xmlns:ds="http://schemas.openxmlformats.org/officeDocument/2006/customXml" ds:itemID="{E5265DE5-3E8E-4120-8280-8EC419E03148}">
   <ds:schemaRefs>
-    <ds:schemaRef ds:uri="http://schemas.microsoft.com/sharepoint/v3/contenttype/forms"/>
+    <ds:schemaRef ds:uri="http://schemas.microsoft.com/office/2006/metadata/properties"/>
   </ds:schemaRefs>
 </ds:datastoreItem>
 </file>
 
 <file path=customXml/itemProps4.xml><?xml version="1.0" encoding="utf-8"?>
-<ds:datastoreItem xmlns:ds="http://schemas.openxmlformats.org/officeDocument/2006/customXml" ds:itemID="{89A4A168-FB87-4689-8AAB-972A4E5A4C3A}">
+<ds:datastoreItem xmlns:ds="http://schemas.openxmlformats.org/officeDocument/2006/customXml" ds:itemID="{53F6E866-049B-483A-9695-697C0CBDC9B5}">
   <ds:schemaRefs>
     <ds:schemaRef ds:uri="http://schemas.openxmlformats.org/officeDocument/2006/bibliography"/>
   </ds:schemaRefs>

</xml_diff>